<commit_message>
Edit Lista Cerinte si Lista Specificatii
</commit_message>
<xml_diff>
--- a/Lista Cerinte.docx
+++ b/Lista Cerinte.docx
@@ -127,7 +127,7 @@
           <w:szCs w:val="28"/>
           <w:lang w:val="ro-RO"/>
         </w:rPr>
-        <w:t>Pagină cu produse, cu posibilitate de filtrare și căutare.</w:t>
+        <w:t>Pagină cu produse.</w:t>
       </w:r>
     </w:p>
     <w:p>
@@ -199,16 +199,7 @@
           <w:szCs w:val="32"/>
           <w:lang w:val="ro-RO"/>
         </w:rPr>
-        <w:t>Produse</w:t>
-      </w:r>
-      <w:r>
-        <w:rPr>
-          <w:rFonts w:ascii="Times New Roman" w:hAnsi="Times New Roman" w:cs="Times New Roman"/>
-          <w:sz w:val="32"/>
-          <w:szCs w:val="32"/>
-          <w:lang w:val="ro-RO"/>
-        </w:rPr>
-        <w:t>:</w:t>
+        <w:t>Produse:</w:t>
       </w:r>
     </w:p>
     <w:p>
@@ -232,7 +223,7 @@
           <w:szCs w:val="28"/>
           <w:lang w:val="ro-RO"/>
         </w:rPr>
-        <w:t>Imagini clare și multiple ale fiecărui produs.</w:t>
+        <w:t>Imagini multiple ale fiecărui produs.</w:t>
       </w:r>
     </w:p>
     <w:p>
@@ -256,7 +247,7 @@
           <w:szCs w:val="28"/>
           <w:lang w:val="ro-RO"/>
         </w:rPr>
-        <w:t>Informații despre produs recomandări de îngrijire.</w:t>
+        <w:t>Informații despre produs.</w:t>
       </w:r>
     </w:p>
     <w:p>
@@ -361,7 +352,7 @@
           <w:szCs w:val="28"/>
           <w:lang w:val="ro-RO"/>
         </w:rPr>
-        <w:t>Opțiuni de plată sigure și variate (card bancar, PayPal, etc.).</w:t>
+        <w:t>Opțiuni de plată sigure.</w:t>
       </w:r>
     </w:p>
     <w:p>
@@ -442,106 +433,7 @@
           <w:szCs w:val="28"/>
           <w:lang w:val="ro-RO"/>
         </w:rPr>
-        <w:t>Posibilitatea de a reseta parola în cazul uitării.</w:t>
-      </w:r>
-    </w:p>
-    <w:p>
-      <w:pPr>
-        <w:pStyle w:val="ListParagraph"/>
-        <w:numPr>
-          <w:ilvl w:val="0"/>
-          <w:numId w:val="5"/>
-        </w:numPr>
-        <w:rPr>
-          <w:rFonts w:ascii="Times New Roman" w:hAnsi="Times New Roman" w:cs="Times New Roman"/>
-          <w:sz w:val="28"/>
-          <w:szCs w:val="28"/>
-          <w:lang w:val="ro-RO"/>
-        </w:rPr>
-      </w:pPr>
-      <w:r>
-        <w:rPr>
-          <w:rFonts w:ascii="Times New Roman" w:hAnsi="Times New Roman" w:cs="Times New Roman"/>
-          <w:sz w:val="28"/>
-          <w:szCs w:val="28"/>
-          <w:lang w:val="ro-RO"/>
-        </w:rPr>
         <w:t>Istoricul comenzilor pentru utilizatorii autentificați.</w:t>
-      </w:r>
-    </w:p>
-    <w:p>
-      <w:pPr>
-        <w:pStyle w:val="ListParagraph"/>
-        <w:numPr>
-          <w:ilvl w:val="0"/>
-          <w:numId w:val="1"/>
-        </w:numPr>
-        <w:rPr>
-          <w:rFonts w:ascii="Times New Roman" w:hAnsi="Times New Roman" w:cs="Times New Roman"/>
-          <w:sz w:val="32"/>
-          <w:szCs w:val="32"/>
-          <w:lang w:val="ro-RO"/>
-        </w:rPr>
-      </w:pPr>
-      <w:r>
-        <w:rPr>
-          <w:rFonts w:ascii="Times New Roman" w:hAnsi="Times New Roman" w:cs="Times New Roman"/>
-          <w:sz w:val="32"/>
-          <w:szCs w:val="32"/>
-          <w:lang w:val="ro-RO"/>
-        </w:rPr>
-        <w:t>Responsive Design:</w:t>
-      </w:r>
-    </w:p>
-    <w:p>
-      <w:pPr>
-        <w:pStyle w:val="ListParagraph"/>
-        <w:numPr>
-          <w:ilvl w:val="0"/>
-          <w:numId w:val="6"/>
-        </w:numPr>
-        <w:rPr>
-          <w:rFonts w:ascii="Times New Roman" w:hAnsi="Times New Roman" w:cs="Times New Roman"/>
-          <w:sz w:val="28"/>
-          <w:szCs w:val="28"/>
-          <w:lang w:val="ro-RO"/>
-        </w:rPr>
-      </w:pPr>
-      <w:r>
-        <w:rPr>
-          <w:rFonts w:ascii="Times New Roman" w:hAnsi="Times New Roman" w:cs="Times New Roman"/>
-          <w:sz w:val="28"/>
-          <w:szCs w:val="28"/>
-          <w:lang w:val="ro-RO"/>
-        </w:rPr>
-        <w:t>W</w:t>
-      </w:r>
-      <w:r>
-        <w:rPr>
-          <w:rFonts w:ascii="Times New Roman" w:hAnsi="Times New Roman" w:cs="Times New Roman"/>
-          <w:sz w:val="28"/>
-          <w:szCs w:val="28"/>
-          <w:lang w:val="ro-RO"/>
-        </w:rPr>
-        <w:t>ebsite-ul se afișează corect</w:t>
-      </w:r>
-      <w:r>
-        <w:rPr>
-          <w:rFonts w:ascii="Times New Roman" w:hAnsi="Times New Roman" w:cs="Times New Roman"/>
-          <w:sz w:val="28"/>
-          <w:szCs w:val="28"/>
-          <w:lang w:val="ro-RO"/>
-        </w:rPr>
-        <w:t xml:space="preserve"> și</w:t>
-      </w:r>
-      <w:r>
-        <w:rPr>
-          <w:rFonts w:ascii="Times New Roman" w:hAnsi="Times New Roman" w:cs="Times New Roman"/>
-          <w:sz w:val="28"/>
-          <w:szCs w:val="28"/>
-          <w:lang w:val="ro-RO"/>
-        </w:rPr>
-        <w:t xml:space="preserve"> pe dispozitive mobile.</w:t>
       </w:r>
     </w:p>
     <w:sectPr>

</xml_diff>